<commit_message>
Penuel at Thu Apr 20 11:19:40 GMTST 2017
</commit_message>
<xml_diff>
--- a/CA 1 - SAB - MCTV Limited Case Study 70% (1).docx
+++ b/CA 1 - SAB - MCTV Limited Case Study 70% (1).docx
@@ -108,7 +108,15 @@
         <w:jc w:val="both"/>
       </w:pPr>
       <w:r>
-        <w:t xml:space="preserve">Michael &amp; Doreen are aware that the company needs to move with the times in this era of competitiveness and technology led rivals that can respond nimbly to changing customer tastes, especially in the electronics sector. They both realise that they can do more with the existing technology to further improve their business. Michael is very cost conscious and has indicated at a recent family meeting that he would be prepared to spend €100,000 to improve the system and added that although senior in years (and experience!) he is not yet keen on retiring.  </w:t>
+        <w:t xml:space="preserve">Michael &amp; Doreen are aware that the company needs to move with the times in this era of competitiveness and technology led rivals that can respond nimbly to changing customer tastes, especially in the electronics sector. They both realise that they can do more with the existing technology to further improve their business. Michael is very cost conscious and has indicated at a recent family meeting that he would be prepared to spend </w:t>
+      </w:r>
+      <w:bookmarkStart w:id="0" w:name="_GoBack"/>
+      <w:r>
+        <w:t>€</w:t>
+      </w:r>
+      <w:bookmarkEnd w:id="0"/>
+      <w:r>
+        <w:t xml:space="preserve">100,000 to improve the system and added that although senior in years (and experience!) he is not yet keen on retiring.  </w:t>
       </w:r>
       <w:r>
         <w:rPr>
@@ -396,6 +404,16 @@
       <w:r>
         <w:t>Finally, you need to make the case for why we should choose your project ahead of your other family members.</w:t>
       </w:r>
+    </w:p>
+    <w:p>
+      <w:pPr>
+        <w:pStyle w:val="9"/>
+        <w:numPr>
+          <w:ilvl w:val="0"/>
+          <w:numId w:val="1"/>
+        </w:numPr>
+        <w:jc w:val="both"/>
+      </w:pPr>
     </w:p>
     <w:p>
       <w:pPr>
@@ -1270,12 +1288,7 @@
         <w:t>Microsoft Database</w:t>
       </w:r>
       <w:r>
-        <w:t xml:space="preserve"> – You are required to create a database for the company using the data provided in the Excel Workbook but also additional data that you think might be useful for the company. The additional data will be additional fields that you think are relevant and some additional records (e.g. 6 more records in each tabl</w:t>
-      </w:r>
-      <w:bookmarkStart w:id="0" w:name="_GoBack"/>
-      <w:bookmarkEnd w:id="0"/>
-      <w:r>
-        <w:t xml:space="preserve">e) </w:t>
+        <w:t xml:space="preserve"> – You are required to create a database for the company using the data provided in the Excel Workbook but also additional data that you think might be useful for the company. The additional data will be additional fields that you think are relevant and some additional records (e.g. 6 more records in each table) </w:t>
       </w:r>
     </w:p>
     <w:p>
@@ -1620,6 +1633,52 @@
       <w:r>
         <w:t xml:space="preserve">With the User guide, it should contain how to get started with the software and to demonstrate how to do one task in the software. The user guide should be about 4-5 pages long. </w:t>
       </w:r>
+    </w:p>
+    <w:p>
+      <w:pPr>
+        <w:jc w:val="both"/>
+        <w:rPr>
+          <w:b/>
+        </w:rPr>
+      </w:pPr>
+      <w:r>
+        <w:rPr>
+          <w:b/>
+        </w:rPr>
+        <w:br w:type="page"/>
+      </w:r>
+    </w:p>
+    <w:p>
+      <w:pPr>
+        <w:jc w:val="both"/>
+        <w:rPr>
+          <w:b/>
+        </w:rPr>
+      </w:pPr>
+    </w:p>
+    <w:p>
+      <w:pPr>
+        <w:jc w:val="both"/>
+        <w:rPr>
+          <w:b/>
+        </w:rPr>
+      </w:pPr>
+    </w:p>
+    <w:p>
+      <w:pPr>
+        <w:jc w:val="both"/>
+        <w:rPr>
+          <w:b/>
+        </w:rPr>
+      </w:pPr>
+    </w:p>
+    <w:p>
+      <w:pPr>
+        <w:jc w:val="both"/>
+        <w:rPr>
+          <w:b/>
+        </w:rPr>
+      </w:pPr>
     </w:p>
     <w:p>
       <w:pPr>
@@ -2429,7 +2488,7 @@
     <w:lsdException w:qFormat="1" w:unhideWhenUsed="0" w:uiPriority="10" w:semiHidden="0" w:name="Title"/>
     <w:lsdException w:uiPriority="99" w:name="Closing"/>
     <w:lsdException w:uiPriority="99" w:name="Signature"/>
-    <w:lsdException w:uiPriority="1" w:name="Default Paragraph Font"/>
+    <w:lsdException w:uiPriority="1" w:semiHidden="0" w:name="Default Paragraph Font"/>
     <w:lsdException w:uiPriority="99" w:name="Body Text"/>
     <w:lsdException w:uiPriority="99" w:name="Body Text Indent"/>
     <w:lsdException w:uiPriority="99" w:name="List Continue"/>
@@ -2467,7 +2526,7 @@
     <w:lsdException w:uiPriority="99" w:name="HTML Sample"/>
     <w:lsdException w:uiPriority="99" w:name="HTML Typewriter"/>
     <w:lsdException w:uiPriority="99" w:name="HTML Variable"/>
-    <w:lsdException w:uiPriority="99" w:name="Normal Table"/>
+    <w:lsdException w:uiPriority="99" w:semiHidden="0" w:name="Normal Table"/>
     <w:lsdException w:uiPriority="99" w:name="annotation subject"/>
     <w:lsdException w:uiPriority="99" w:name="Table Simple 1"/>
     <w:lsdException w:uiPriority="99" w:name="Table Simple 2"/>
@@ -2511,7 +2570,7 @@
     <w:lsdException w:uiPriority="99" w:name="Table Web 1"/>
     <w:lsdException w:uiPriority="99" w:name="Table Web 2"/>
     <w:lsdException w:uiPriority="99" w:name="Table Web 3"/>
-    <w:lsdException w:uiPriority="99" w:name="Balloon Text"/>
+    <w:lsdException w:uiPriority="99" w:semiHidden="0" w:name="Balloon Text"/>
     <w:lsdException w:unhideWhenUsed="0" w:uiPriority="39" w:semiHidden="0" w:name="Table Grid"/>
     <w:lsdException w:uiPriority="99" w:name="Table Theme"/>
     <w:lsdException w:unhideWhenUsed="0" w:uiPriority="60" w:semiHidden="0" w:name="Light Shading"/>

</xml_diff>